<commit_message>
3- Auth handled and routes protected in client
</commit_message>
<xml_diff>
--- a/Unanswered.docx
+++ b/Unanswered.docx
@@ -30,7 +30,23 @@
         <w:rPr>
           <w:lang w:val="en-US"/>
         </w:rPr>
-        <w:t>How does the HTTP protocol actually work in the web? What is it’s history, what does it actually do behind the scenes?</w:t>
+        <w:t xml:space="preserve">How does the HTTP protocol actually work in the web? What is </w:t>
+      </w:r>
+      <w:proofErr w:type="spellStart"/>
+      <w:proofErr w:type="gramStart"/>
+      <w:r>
+        <w:rPr>
+          <w:lang w:val="en-US"/>
+        </w:rPr>
+        <w:t>it’s</w:t>
+      </w:r>
+      <w:proofErr w:type="spellEnd"/>
+      <w:proofErr w:type="gramEnd"/>
+      <w:r>
+        <w:rPr>
+          <w:lang w:val="en-US"/>
+        </w:rPr>
+        <w:t xml:space="preserve"> history, what does it actually do behind the scenes?</w:t>
       </w:r>
     </w:p>
     <w:p>
@@ -48,7 +64,21 @@
         <w:rPr>
           <w:lang w:val="en-US"/>
         </w:rPr>
-        <w:t>What are CSRF attacks wrt sameSite attribute being set as strict?</w:t>
+        <w:t xml:space="preserve">What are CSRF attacks wrt </w:t>
+      </w:r>
+      <w:proofErr w:type="spellStart"/>
+      <w:r>
+        <w:rPr>
+          <w:lang w:val="en-US"/>
+        </w:rPr>
+        <w:t>sameSite</w:t>
+      </w:r>
+      <w:proofErr w:type="spellEnd"/>
+      <w:r>
+        <w:rPr>
+          <w:lang w:val="en-US"/>
+        </w:rPr>
+        <w:t xml:space="preserve"> attribute being set as strict?</w:t>
       </w:r>
     </w:p>
     <w:p>
@@ -66,7 +96,21 @@
         <w:rPr>
           <w:lang w:val="en-US"/>
         </w:rPr>
-        <w:t>How does the JWT work behind the scenes? How does it decode the cookie and extract the userID?</w:t>
+        <w:t xml:space="preserve">How does the JWT work behind the scenes? How does it decode the cookie and extract the </w:t>
+      </w:r>
+      <w:proofErr w:type="spellStart"/>
+      <w:r>
+        <w:rPr>
+          <w:lang w:val="en-US"/>
+        </w:rPr>
+        <w:t>userID</w:t>
+      </w:r>
+      <w:proofErr w:type="spellEnd"/>
+      <w:r>
+        <w:rPr>
+          <w:lang w:val="en-US"/>
+        </w:rPr>
+        <w:t>?</w:t>
       </w:r>
     </w:p>
     <w:p>
@@ -86,6 +130,226 @@
         </w:rPr>
         <w:t>What are promises exactly?</w:t>
       </w:r>
+    </w:p>
+    <w:p>
+      <w:pPr>
+        <w:pStyle w:val="ListParagraph"/>
+        <w:numPr>
+          <w:ilvl w:val="0"/>
+          <w:numId w:val="1"/>
+        </w:numPr>
+        <w:rPr>
+          <w:lang w:val="en-US"/>
+        </w:rPr>
+      </w:pPr>
+      <w:r>
+        <w:rPr>
+          <w:lang w:val="en-US"/>
+        </w:rPr>
+        <w:t xml:space="preserve">Why did we use </w:t>
+      </w:r>
+      <w:proofErr w:type="spellStart"/>
+      <w:r>
+        <w:rPr>
+          <w:lang w:val="en-US"/>
+        </w:rPr>
+        <w:t>TanStack</w:t>
+      </w:r>
+      <w:proofErr w:type="spellEnd"/>
+      <w:r>
+        <w:rPr>
+          <w:lang w:val="en-US"/>
+        </w:rPr>
+        <w:t xml:space="preserve"> over Redux and other React Query tools</w:t>
+      </w:r>
+      <w:r>
+        <w:rPr>
+          <w:lang w:val="en-US"/>
+        </w:rPr>
+        <w:t xml:space="preserve"> (look for motivation in its documentation itself)</w:t>
+      </w:r>
+      <w:r>
+        <w:rPr>
+          <w:lang w:val="en-US"/>
+        </w:rPr>
+        <w:t>?</w:t>
+      </w:r>
+    </w:p>
+    <w:p>
+      <w:pPr>
+        <w:pStyle w:val="ListParagraph"/>
+        <w:numPr>
+          <w:ilvl w:val="0"/>
+          <w:numId w:val="1"/>
+        </w:numPr>
+        <w:rPr>
+          <w:lang w:val="en-US"/>
+        </w:rPr>
+      </w:pPr>
+      <w:r>
+        <w:rPr>
+          <w:lang w:val="en-US"/>
+        </w:rPr>
+        <w:t>Why did we use MongoDB instead of Microsoft SQL?</w:t>
+      </w:r>
+    </w:p>
+    <w:p>
+      <w:pPr>
+        <w:pStyle w:val="ListParagraph"/>
+        <w:numPr>
+          <w:ilvl w:val="0"/>
+          <w:numId w:val="1"/>
+        </w:numPr>
+        <w:rPr>
+          <w:lang w:val="en-US"/>
+        </w:rPr>
+      </w:pPr>
+      <w:r>
+        <w:rPr>
+          <w:lang w:val="en-US"/>
+        </w:rPr>
+        <w:t>What is react-hot-toast?</w:t>
+      </w:r>
+    </w:p>
+    <w:p>
+      <w:pPr>
+        <w:pStyle w:val="ListParagraph"/>
+        <w:numPr>
+          <w:ilvl w:val="0"/>
+          <w:numId w:val="1"/>
+        </w:numPr>
+        <w:rPr>
+          <w:lang w:val="en-US"/>
+        </w:rPr>
+      </w:pPr>
+      <w:r>
+        <w:rPr>
+          <w:lang w:val="en-US"/>
+        </w:rPr>
+        <w:t xml:space="preserve">What is </w:t>
+      </w:r>
+      <w:proofErr w:type="spellStart"/>
+      <w:r>
+        <w:rPr>
+          <w:lang w:val="en-US"/>
+        </w:rPr>
+        <w:t>useRef</w:t>
+      </w:r>
+      <w:proofErr w:type="spellEnd"/>
+      <w:r>
+        <w:rPr>
+          <w:lang w:val="en-US"/>
+        </w:rPr>
+        <w:t xml:space="preserve"> and </w:t>
+      </w:r>
+      <w:proofErr w:type="spellStart"/>
+      <w:r>
+        <w:rPr>
+          <w:lang w:val="en-US"/>
+        </w:rPr>
+        <w:t>useMutate</w:t>
+      </w:r>
+      <w:proofErr w:type="spellEnd"/>
+      <w:r>
+        <w:rPr>
+          <w:lang w:val="en-US"/>
+        </w:rPr>
+        <w:t xml:space="preserve"> in ReactJS?</w:t>
+      </w:r>
+    </w:p>
+    <w:p>
+      <w:pPr>
+        <w:pStyle w:val="ListParagraph"/>
+        <w:numPr>
+          <w:ilvl w:val="0"/>
+          <w:numId w:val="1"/>
+        </w:numPr>
+        <w:rPr>
+          <w:lang w:val="en-US"/>
+        </w:rPr>
+      </w:pPr>
+      <w:r>
+        <w:rPr>
+          <w:lang w:val="en-US"/>
+        </w:rPr>
+        <w:t xml:space="preserve">What is </w:t>
+      </w:r>
+      <w:proofErr w:type="spellStart"/>
+      <w:r>
+        <w:rPr>
+          <w:lang w:val="en-US"/>
+        </w:rPr>
+        <w:t>useEffect</w:t>
+      </w:r>
+      <w:proofErr w:type="spellEnd"/>
+      <w:r>
+        <w:rPr>
+          <w:lang w:val="en-US"/>
+        </w:rPr>
+        <w:t xml:space="preserve"> in ReactJS?</w:t>
+      </w:r>
+    </w:p>
+    <w:p>
+      <w:pPr>
+        <w:pStyle w:val="ListParagraph"/>
+        <w:numPr>
+          <w:ilvl w:val="0"/>
+          <w:numId w:val="1"/>
+        </w:numPr>
+        <w:rPr>
+          <w:lang w:val="en-US"/>
+        </w:rPr>
+      </w:pPr>
+      <w:r>
+        <w:rPr>
+          <w:lang w:val="en-US"/>
+        </w:rPr>
+        <w:t>How to make a website less laggy and faster? Should we reduce the number of GET requests  a website makes to the server?</w:t>
+      </w:r>
+    </w:p>
+    <w:p>
+      <w:pPr>
+        <w:pStyle w:val="ListParagraph"/>
+        <w:numPr>
+          <w:ilvl w:val="0"/>
+          <w:numId w:val="1"/>
+        </w:numPr>
+        <w:rPr>
+          <w:lang w:val="en-US"/>
+        </w:rPr>
+      </w:pPr>
+      <w:r>
+        <w:rPr>
+          <w:lang w:val="en-US"/>
+        </w:rPr>
+        <w:t xml:space="preserve">How does invalidating the query update the UI (in case of </w:t>
+      </w:r>
+      <w:proofErr w:type="spellStart"/>
+      <w:r>
+        <w:rPr>
+          <w:lang w:val="en-US"/>
+        </w:rPr>
+        <w:t>authUser</w:t>
+      </w:r>
+      <w:proofErr w:type="spellEnd"/>
+      <w:r>
+        <w:rPr>
+          <w:lang w:val="en-US"/>
+        </w:rPr>
+        <w:t>)?</w:t>
+      </w:r>
+    </w:p>
+    <w:p>
+      <w:pPr>
+        <w:pStyle w:val="ListParagraph"/>
+        <w:numPr>
+          <w:ilvl w:val="0"/>
+          <w:numId w:val="1"/>
+        </w:numPr>
+        <w:rPr>
+          <w:lang w:val="en-US"/>
+        </w:rPr>
+      </w:pPr>
     </w:p>
     <w:sectPr>
       <w:pgSz w:w="11906" w:h="16838"/>

</xml_diff>